<commit_message>
Update README and related images
</commit_message>
<xml_diff>
--- a/Logistic_Regression.docx
+++ b/Logistic_Regression.docx
@@ -221,298 +221,6 @@
       </w:pPr>
       <w:r>
         <w:rPr>
-          <w:sz w:val="28"/>
-        </w:rPr>
-        <mc:AlternateContent>
-          <mc:Choice Requires="wpg">
-            <w:drawing>
-              <wp:anchor distT="0" distB="0" distL="114300" distR="114300" simplePos="0" relativeHeight="251660288" behindDoc="0" locked="0" layoutInCell="1" allowOverlap="1">
-                <wp:simplePos x="0" y="0"/>
-                <wp:positionH relativeFrom="column">
-                  <wp:posOffset>-5715</wp:posOffset>
-                </wp:positionH>
-                <wp:positionV relativeFrom="paragraph">
-                  <wp:posOffset>684530</wp:posOffset>
-                </wp:positionV>
-                <wp:extent cx="5105400" cy="2543175"/>
-                <wp:effectExtent l="0" t="0" r="0" b="9525"/>
-                <wp:wrapNone/>
-                <wp:docPr id="34" name="Group 34"/>
-                <wp:cNvGraphicFramePr/>
-                <a:graphic xmlns:a="http://schemas.openxmlformats.org/drawingml/2006/main">
-                  <a:graphicData uri="http://schemas.microsoft.com/office/word/2010/wordprocessingGroup">
-                    <wpg:wgp>
-                      <wpg:cNvGrpSpPr/>
-                      <wpg:grpSpPr>
-                        <a:xfrm>
-                          <a:off x="0" y="0"/>
-                          <a:ext cx="5105400" cy="2543175"/>
-                          <a:chOff x="2085" y="20410"/>
-                          <a:chExt cx="8040" cy="4005"/>
-                        </a:xfrm>
-                      </wpg:grpSpPr>
-                      <pic:pic xmlns:pic="http://schemas.openxmlformats.org/drawingml/2006/picture">
-                        <pic:nvPicPr>
-                          <pic:cNvPr id="15" name="Picture 15" descr="idea"/>
-                          <pic:cNvPicPr>
-                            <a:picLocks noChangeAspect="1"/>
-                          </pic:cNvPicPr>
-                        </pic:nvPicPr>
-                        <pic:blipFill>
-                          <a:blip r:embed="rId4"/>
-                          <a:stretch>
-                            <a:fillRect/>
-                          </a:stretch>
-                        </pic:blipFill>
-                        <pic:spPr>
-                          <a:xfrm>
-                            <a:off x="2085" y="20410"/>
-                            <a:ext cx="8040" cy="4005"/>
-                          </a:xfrm>
-                          <a:prstGeom prst="rect">
-                            <a:avLst/>
-                          </a:prstGeom>
-                        </pic:spPr>
-                      </pic:pic>
-                      <wpg:grpSp>
-                        <wpg:cNvPr id="32" name="Group 32"/>
-                        <wpg:cNvGrpSpPr/>
-                        <wpg:grpSpPr>
-                          <a:xfrm>
-                            <a:off x="5169" y="20969"/>
-                            <a:ext cx="3653" cy="2901"/>
-                            <a:chOff x="5160" y="21101"/>
-                            <a:chExt cx="3653" cy="2901"/>
-                          </a:xfrm>
-                        </wpg:grpSpPr>
-                        <wps:wsp>
-                          <wps:cNvPr id="5" name="Straight Arrow Connector 5"/>
-                          <wps:cNvCnPr/>
-                          <wps:spPr>
-                            <a:xfrm>
-                              <a:off x="5160" y="22550"/>
-                              <a:ext cx="825" cy="0"/>
-                            </a:xfrm>
-                            <a:prstGeom prst="straightConnector1">
-                              <a:avLst/>
-                            </a:prstGeom>
-                            <a:ln w="57150">
-                              <a:solidFill>
-                                <a:schemeClr val="bg1"/>
-                              </a:solidFill>
-                              <a:headEnd type="none"/>
-                              <a:tailEnd type="triangle" w="med" len="med"/>
-                            </a:ln>
-                          </wps:spPr>
-                          <wps:style>
-                            <a:lnRef idx="1">
-                              <a:schemeClr val="accent1"/>
-                            </a:lnRef>
-                            <a:fillRef idx="0">
-                              <a:schemeClr val="accent1"/>
-                            </a:fillRef>
-                            <a:effectRef idx="0">
-                              <a:schemeClr val="accent1"/>
-                            </a:effectRef>
-                            <a:fontRef idx="minor">
-                              <a:schemeClr val="tx1"/>
-                            </a:fontRef>
-                          </wps:style>
-                          <wps:bodyPr/>
-                        </wps:wsp>
-                        <wps:wsp>
-                          <wps:cNvPr id="10" name="Straight Arrow Connector 10"/>
-                          <wps:cNvCnPr/>
-                          <wps:spPr>
-                            <a:xfrm>
-                              <a:off x="8488" y="21150"/>
-                              <a:ext cx="325" cy="0"/>
-                            </a:xfrm>
-                            <a:prstGeom prst="straightConnector1">
-                              <a:avLst/>
-                            </a:prstGeom>
-                            <a:ln w="57150">
-                              <a:solidFill>
-                                <a:schemeClr val="bg1"/>
-                              </a:solidFill>
-                              <a:headEnd type="none"/>
-                              <a:tailEnd type="triangle" w="med" len="med"/>
-                            </a:ln>
-                          </wps:spPr>
-                          <wps:style>
-                            <a:lnRef idx="1">
-                              <a:schemeClr val="accent1"/>
-                            </a:lnRef>
-                            <a:fillRef idx="0">
-                              <a:schemeClr val="accent1"/>
-                            </a:fillRef>
-                            <a:effectRef idx="0">
-                              <a:schemeClr val="accent1"/>
-                            </a:effectRef>
-                            <a:fontRef idx="minor">
-                              <a:schemeClr val="tx1"/>
-                            </a:fontRef>
-                          </wps:style>
-                          <wps:bodyPr/>
-                        </wps:wsp>
-                        <wps:wsp>
-                          <wps:cNvPr id="14" name="Straight Connector 14"/>
-                          <wps:cNvCnPr/>
-                          <wps:spPr>
-                            <a:xfrm>
-                              <a:off x="8480" y="21101"/>
-                              <a:ext cx="0" cy="2901"/>
-                            </a:xfrm>
-                            <a:prstGeom prst="line">
-                              <a:avLst/>
-                            </a:prstGeom>
-                            <a:ln w="57150">
-                              <a:solidFill>
-                                <a:schemeClr val="bg1"/>
-                              </a:solidFill>
-                            </a:ln>
-                          </wps:spPr>
-                          <wps:style>
-                            <a:lnRef idx="1">
-                              <a:schemeClr val="accent1"/>
-                            </a:lnRef>
-                            <a:fillRef idx="0">
-                              <a:schemeClr val="accent1"/>
-                            </a:fillRef>
-                            <a:effectRef idx="0">
-                              <a:schemeClr val="accent1"/>
-                            </a:effectRef>
-                            <a:fontRef idx="minor">
-                              <a:schemeClr val="tx1"/>
-                            </a:fontRef>
-                          </wps:style>
-                          <wps:bodyPr/>
-                        </wps:wsp>
-                        <wps:wsp>
-                          <wps:cNvPr id="19" name="Straight Arrow Connector 19"/>
-                          <wps:cNvCnPr/>
-                          <wps:spPr>
-                            <a:xfrm>
-                              <a:off x="8488" y="23953"/>
-                              <a:ext cx="325" cy="0"/>
-                            </a:xfrm>
-                            <a:prstGeom prst="straightConnector1">
-                              <a:avLst/>
-                            </a:prstGeom>
-                            <a:ln w="57150">
-                              <a:solidFill>
-                                <a:schemeClr val="bg1"/>
-                              </a:solidFill>
-                              <a:headEnd type="none"/>
-                              <a:tailEnd type="triangle" w="med" len="med"/>
-                            </a:ln>
-                          </wps:spPr>
-                          <wps:style>
-                            <a:lnRef idx="1">
-                              <a:schemeClr val="accent1"/>
-                            </a:lnRef>
-                            <a:fillRef idx="0">
-                              <a:schemeClr val="accent1"/>
-                            </a:fillRef>
-                            <a:effectRef idx="0">
-                              <a:schemeClr val="accent1"/>
-                            </a:effectRef>
-                            <a:fontRef idx="minor">
-                              <a:schemeClr val="tx1"/>
-                            </a:fontRef>
-                          </wps:style>
-                          <wps:bodyPr/>
-                        </wps:wsp>
-                        <wps:wsp>
-                          <wps:cNvPr id="28" name="Straight Connector 28"/>
-                          <wps:cNvCnPr/>
-                          <wps:spPr>
-                            <a:xfrm>
-                              <a:off x="8178" y="22546"/>
-                              <a:ext cx="288" cy="0"/>
-                            </a:xfrm>
-                            <a:prstGeom prst="line">
-                              <a:avLst/>
-                            </a:prstGeom>
-                            <a:ln w="57150">
-                              <a:solidFill>
-                                <a:schemeClr val="bg1"/>
-                              </a:solidFill>
-                            </a:ln>
-                          </wps:spPr>
-                          <wps:style>
-                            <a:lnRef idx="1">
-                              <a:schemeClr val="accent1"/>
-                            </a:lnRef>
-                            <a:fillRef idx="0">
-                              <a:schemeClr val="accent1"/>
-                            </a:fillRef>
-                            <a:effectRef idx="0">
-                              <a:schemeClr val="accent1"/>
-                            </a:effectRef>
-                            <a:fontRef idx="minor">
-                              <a:schemeClr val="tx1"/>
-                            </a:fontRef>
-                          </wps:style>
-                          <wps:bodyPr/>
-                        </wps:wsp>
-                      </wpg:grpSp>
-                    </wpg:wgp>
-                  </a:graphicData>
-                </a:graphic>
-              </wp:anchor>
-            </w:drawing>
-          </mc:Choice>
-          <mc:Fallback>
-            <w:pict>
-              <v:group id="_x0000_s1026" o:spid="_x0000_s1026" o:spt="203" style="position:absolute;left:0pt;margin-left:-0.45pt;margin-top:53.9pt;height:200.25pt;width:402pt;z-index:251660288;mso-width-relative:page;mso-height-relative:page;" coordorigin="2085,20410" coordsize="8040,4005" o:gfxdata="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">
-                <o:lock v:ext="edit" aspectratio="f"/>
-                <v:shape id="_x0000_s1026" o:spid="_x0000_s1026" o:spt="75" alt="idea" type="#_x0000_t75" style="position:absolute;left:2085;top:20410;height:4005;width:8040;" filled="f" o:preferrelative="t" stroked="f" coordsize="21600,21600" o:gfxdata="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">
-                  <v:fill on="f" focussize="0,0"/>
-                  <v:stroke on="f"/>
-                  <v:imagedata r:id="rId4" o:title=""/>
-                  <o:lock v:ext="edit" aspectratio="t"/>
-                </v:shape>
-                <v:group id="_x0000_s1026" o:spid="_x0000_s1026" o:spt="203" style="position:absolute;left:5169;top:20969;height:2901;width:3653;" coordorigin="5160,21101" coordsize="3653,2901" o:gfxdata="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">
-                  <o:lock v:ext="edit" aspectratio="f"/>
-                  <v:shape id="_x0000_s1026" o:spid="_x0000_s1026" o:spt="32" type="#_x0000_t32" style="position:absolute;left:5160;top:22550;height:0;width:825;" filled="f" stroked="t" coordsize="21600,21600" o:gfxdata="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">
-                    <v:fill on="f" focussize="0,0"/>
-                    <v:stroke weight="4.5pt" color="#FFFFFF [3212]" miterlimit="8" joinstyle="miter" endarrow="block"/>
-                    <v:imagedata o:title=""/>
-                    <o:lock v:ext="edit" aspectratio="f"/>
-                  </v:shape>
-                  <v:shape id="_x0000_s1026" o:spid="_x0000_s1026" o:spt="32" type="#_x0000_t32" style="position:absolute;left:8488;top:21150;height:0;width:325;" filled="f" stroked="t" coordsize="21600,21600" o:gfxdata="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">
-                    <v:fill on="f" focussize="0,0"/>
-                    <v:stroke weight="4.5pt" color="#FFFFFF [3212]" miterlimit="8" joinstyle="miter" endarrow="block"/>
-                    <v:imagedata o:title=""/>
-                    <o:lock v:ext="edit" aspectratio="f"/>
-                  </v:shape>
-                  <v:line id="_x0000_s1026" o:spid="_x0000_s1026" o:spt="20" style="position:absolute;left:8480;top:21101;height:2901;width:0;" filled="f" stroked="t" coordsize="21600,21600" o:gfxdata="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">
-                    <v:fill on="f" focussize="0,0"/>
-                    <v:stroke weight="4.5pt" color="#FFFFFF [3212]" miterlimit="8" joinstyle="miter"/>
-                    <v:imagedata o:title=""/>
-                    <o:lock v:ext="edit" aspectratio="f"/>
-                  </v:line>
-                  <v:shape id="_x0000_s1026" o:spid="_x0000_s1026" o:spt="32" type="#_x0000_t32" style="position:absolute;left:8488;top:23953;height:0;width:325;" filled="f" stroked="t" coordsize="21600,21600" o:gfxdata="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">
-                    <v:fill on="f" focussize="0,0"/>
-                    <v:stroke weight="4.5pt" color="#FFFFFF [3212]" miterlimit="8" joinstyle="miter" endarrow="block"/>
-                    <v:imagedata o:title=""/>
-                    <o:lock v:ext="edit" aspectratio="f"/>
-                  </v:shape>
-                  <v:line id="_x0000_s1026" o:spid="_x0000_s1026" o:spt="20" style="position:absolute;left:8178;top:22546;height:0;width:288;" filled="f" stroked="t" coordsize="21600,21600" o:gfxdata="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">
-                    <v:fill on="f" focussize="0,0"/>
-                    <v:stroke weight="4.5pt" color="#FFFFFF [3212]" miterlimit="8" joinstyle="miter"/>
-                    <v:imagedata o:title=""/>
-                    <o:lock v:ext="edit" aspectratio="f"/>
-                  </v:line>
-                </v:group>
-              </v:group>
-            </w:pict>
-          </mc:Fallback>
-        </mc:AlternateContent>
-      </w:r>
-      <w:r>
-        <w:rPr>
           <w:rFonts w:hint="default" w:ascii="Times New Roman" w:hAnsi="Times New Roman" w:cs="Times New Roman"/>
           <w:sz w:val="28"/>
           <w:szCs w:val="28"/>
@@ -537,7 +245,7 @@
         <w:adjustRightInd/>
         <w:snapToGrid/>
         <w:spacing w:before="120" w:line="360" w:lineRule="auto"/>
-        <w:ind w:firstLine="720" w:firstLineChars="0"/>
+        <w:ind w:left="0" w:leftChars="0" w:firstLine="0" w:firstLineChars="0"/>
         <w:textAlignment w:val="auto"/>
         <w:rPr>
           <w:rFonts w:hint="default" w:ascii="Times New Roman" w:hAnsi="Times New Roman" w:cs="Times New Roman"/>
@@ -546,153 +254,53 @@
           <w:lang w:val="vi-VN"/>
         </w:rPr>
       </w:pPr>
-    </w:p>
-    <w:p>
-      <w:pPr>
-        <w:keepNext w:val="0"/>
-        <w:keepLines w:val="0"/>
-        <w:pageBreakBefore w:val="0"/>
-        <w:widowControl/>
-        <w:kinsoku/>
-        <w:wordWrap/>
-        <w:overflowPunct/>
-        <w:topLinePunct w:val="0"/>
-        <w:autoSpaceDE/>
-        <w:autoSpaceDN/>
-        <w:bidi w:val="0"/>
-        <w:adjustRightInd/>
-        <w:snapToGrid/>
-        <w:spacing w:before="120" w:line="360" w:lineRule="auto"/>
-        <w:ind w:firstLine="720" w:firstLineChars="0"/>
-        <w:textAlignment w:val="auto"/>
-        <w:rPr>
-          <w:rFonts w:hint="default" w:ascii="Times New Roman" w:hAnsi="Times New Roman" w:cs="Times New Roman"/>
-          <w:sz w:val="28"/>
-          <w:szCs w:val="28"/>
-          <w:lang w:val="vi-VN"/>
-        </w:rPr>
-      </w:pPr>
-    </w:p>
-    <w:p>
-      <w:pPr>
-        <w:keepNext w:val="0"/>
-        <w:keepLines w:val="0"/>
-        <w:pageBreakBefore w:val="0"/>
-        <w:widowControl/>
-        <w:kinsoku/>
-        <w:wordWrap/>
-        <w:overflowPunct/>
-        <w:topLinePunct w:val="0"/>
-        <w:autoSpaceDE/>
-        <w:autoSpaceDN/>
-        <w:bidi w:val="0"/>
-        <w:adjustRightInd/>
-        <w:snapToGrid/>
-        <w:spacing w:before="120" w:line="360" w:lineRule="auto"/>
-        <w:textAlignment w:val="auto"/>
-        <w:rPr>
-          <w:sz w:val="28"/>
-        </w:rPr>
-      </w:pPr>
-    </w:p>
-    <w:p>
-      <w:pPr>
-        <w:keepNext w:val="0"/>
-        <w:keepLines w:val="0"/>
-        <w:pageBreakBefore w:val="0"/>
-        <w:widowControl/>
-        <w:kinsoku/>
-        <w:wordWrap/>
-        <w:overflowPunct/>
-        <w:topLinePunct w:val="0"/>
-        <w:autoSpaceDE/>
-        <w:autoSpaceDN/>
-        <w:bidi w:val="0"/>
-        <w:adjustRightInd/>
-        <w:snapToGrid/>
-        <w:spacing w:before="120" w:line="360" w:lineRule="auto"/>
-        <w:textAlignment w:val="auto"/>
-        <w:rPr>
-          <w:sz w:val="28"/>
-        </w:rPr>
-      </w:pPr>
-    </w:p>
-    <w:p>
-      <w:pPr>
-        <w:keepNext w:val="0"/>
-        <w:keepLines w:val="0"/>
-        <w:pageBreakBefore w:val="0"/>
-        <w:widowControl/>
-        <w:kinsoku/>
-        <w:wordWrap/>
-        <w:overflowPunct/>
-        <w:topLinePunct w:val="0"/>
-        <w:autoSpaceDE/>
-        <w:autoSpaceDN/>
-        <w:bidi w:val="0"/>
-        <w:adjustRightInd/>
-        <w:snapToGrid/>
-        <w:spacing w:before="120" w:line="360" w:lineRule="auto"/>
-        <w:textAlignment w:val="auto"/>
-        <w:rPr>
-          <w:rFonts w:hint="default" w:ascii="Times New Roman" w:hAnsi="Times New Roman" w:cs="Times New Roman"/>
-          <w:sz w:val="28"/>
-          <w:szCs w:val="28"/>
-          <w:lang w:val="vi-VN"/>
-        </w:rPr>
-      </w:pPr>
-    </w:p>
-    <w:p>
-      <w:pPr>
-        <w:keepNext w:val="0"/>
-        <w:keepLines w:val="0"/>
-        <w:pageBreakBefore w:val="0"/>
-        <w:widowControl/>
-        <w:kinsoku/>
-        <w:wordWrap/>
-        <w:overflowPunct/>
-        <w:topLinePunct w:val="0"/>
-        <w:autoSpaceDE/>
-        <w:autoSpaceDN/>
-        <w:bidi w:val="0"/>
-        <w:adjustRightInd/>
-        <w:snapToGrid/>
-        <w:spacing w:before="120" w:line="360" w:lineRule="auto"/>
-        <w:jc w:val="both"/>
-        <w:textAlignment w:val="auto"/>
-        <w:rPr>
-          <w:rFonts w:hint="default" w:ascii="Times New Roman" w:hAnsi="Times New Roman" w:cs="Times New Roman"/>
-          <w:sz w:val="28"/>
-          <w:szCs w:val="28"/>
-          <w:lang w:val="vi-VN"/>
-        </w:rPr>
-      </w:pPr>
-    </w:p>
-    <w:p>
-      <w:pPr>
-        <w:keepNext w:val="0"/>
-        <w:keepLines w:val="0"/>
-        <w:pageBreakBefore w:val="0"/>
-        <w:widowControl/>
-        <w:kinsoku/>
-        <w:wordWrap/>
-        <w:overflowPunct/>
-        <w:topLinePunct w:val="0"/>
-        <w:autoSpaceDE/>
-        <w:autoSpaceDN/>
-        <w:bidi w:val="0"/>
-        <w:adjustRightInd/>
-        <w:snapToGrid/>
-        <w:spacing w:before="120" w:line="360" w:lineRule="auto"/>
-        <w:jc w:val="both"/>
-        <w:textAlignment w:val="auto"/>
-        <w:rPr>
-          <w:rFonts w:hint="default" w:ascii="Times New Roman" w:hAnsi="Times New Roman" w:cs="Times New Roman"/>
-          <w:sz w:val="28"/>
-          <w:szCs w:val="28"/>
-          <w:lang w:val="vi-VN"/>
-        </w:rPr>
-      </w:pPr>
+      <w:r>
+        <w:rPr>
+          <w:rFonts w:hint="default" w:ascii="Times New Roman" w:hAnsi="Times New Roman" w:cs="Times New Roman"/>
+          <w:sz w:val="28"/>
+          <w:szCs w:val="28"/>
+          <w:lang w:val="vi-VN"/>
+        </w:rPr>
+        <w:drawing>
+          <wp:inline distT="0" distB="0" distL="114300" distR="114300">
+            <wp:extent cx="5105400" cy="2543175"/>
+            <wp:effectExtent l="0" t="0" r="0" b="9525"/>
+            <wp:docPr id="43" name="Picture 43" descr="idea"/>
+            <wp:cNvGraphicFramePr>
+              <a:graphicFrameLocks xmlns:a="http://schemas.openxmlformats.org/drawingml/2006/main" noChangeAspect="1"/>
+            </wp:cNvGraphicFramePr>
+            <a:graphic xmlns:a="http://schemas.openxmlformats.org/drawingml/2006/main">
+              <a:graphicData uri="http://schemas.openxmlformats.org/drawingml/2006/picture">
+                <pic:pic xmlns:pic="http://schemas.openxmlformats.org/drawingml/2006/picture">
+                  <pic:nvPicPr>
+                    <pic:cNvPr id="43" name="Picture 43" descr="idea"/>
+                    <pic:cNvPicPr>
+                      <a:picLocks noChangeAspect="1"/>
+                    </pic:cNvPicPr>
+                  </pic:nvPicPr>
+                  <pic:blipFill>
+                    <a:blip r:embed="rId4"/>
+                    <a:stretch>
+                      <a:fillRect/>
+                    </a:stretch>
+                  </pic:blipFill>
+                  <pic:spPr>
+                    <a:xfrm>
+                      <a:off x="0" y="0"/>
+                      <a:ext cx="5105400" cy="2543175"/>
+                    </a:xfrm>
+                    <a:prstGeom prst="rect">
+                      <a:avLst/>
+                    </a:prstGeom>
+                  </pic:spPr>
+                </pic:pic>
+              </a:graphicData>
+            </a:graphic>
+          </wp:inline>
+        </w:drawing>
+      </w:r>
+      <w:bookmarkStart w:id="0" w:name="_GoBack"/>
+      <w:bookmarkEnd w:id="0"/>
     </w:p>
     <w:p>
       <w:pPr>
@@ -6532,7 +6140,6 @@
           <w:lang w:val="vi-VN"/>
         </w:rPr>
       </w:pPr>
-      <w:bookmarkStart w:id="0" w:name="_GoBack"/>
       <w:r>
         <w:rPr>
           <w:rFonts w:hint="default" w:ascii="Times New Roman" w:hAnsi="DejaVu Math TeX Gyre" w:cs="Times New Roman"/>
@@ -6579,7 +6186,6 @@
           </wp:inline>
         </w:drawing>
       </w:r>
-      <w:bookmarkEnd w:id="0"/>
     </w:p>
     <w:p>
       <w:pPr>

</xml_diff>